<commit_message>
Pruned the large decision tree model
</commit_message>
<xml_diff>
--- a/CDC Comparison.docx
+++ b/CDC Comparison.docx
@@ -145,12 +145,12 @@
         <w:tblLook w:val="04A0" w:firstRow="1" w:lastRow="0" w:firstColumn="1" w:lastColumn="0" w:noHBand="0" w:noVBand="1"/>
       </w:tblPr>
       <w:tblGrid>
-        <w:gridCol w:w="1408"/>
-        <w:gridCol w:w="1652"/>
-        <w:gridCol w:w="1685"/>
-        <w:gridCol w:w="1683"/>
-        <w:gridCol w:w="1514"/>
-        <w:gridCol w:w="1408"/>
+        <w:gridCol w:w="970"/>
+        <w:gridCol w:w="1676"/>
+        <w:gridCol w:w="1676"/>
+        <w:gridCol w:w="1676"/>
+        <w:gridCol w:w="1676"/>
+        <w:gridCol w:w="1676"/>
       </w:tblGrid>
       <w:tr>
         <w:tc>
@@ -225,31 +225,81 @@
           <w:tcPr>
             <w:tcW w:w="1652" w:type="dxa"/>
           </w:tcPr>
-          <w:p/>
+          <w:p>
+            <w:r>
+              <w:rPr>
+                <w:rFonts w:ascii="Menlo" w:hAnsi="Menlo" w:cs="Menlo"/>
+                <w:color w:val="333333"/>
+                <w:sz w:val="18"/>
+                <w:szCs w:val="18"/>
+              </w:rPr>
+              <w:t>0.6103669190448456</w:t>
+            </w:r>
+          </w:p>
         </w:tc>
         <w:tc>
           <w:tcPr>
             <w:tcW w:w="1685" w:type="dxa"/>
           </w:tcPr>
-          <w:p/>
+          <w:p>
+            <w:r>
+              <w:rPr>
+                <w:rFonts w:ascii="Menlo" w:hAnsi="Menlo" w:cs="Menlo"/>
+                <w:color w:val="333333"/>
+                <w:sz w:val="18"/>
+                <w:szCs w:val="18"/>
+              </w:rPr>
+              <w:t>0.4690968718466196</w:t>
+            </w:r>
+          </w:p>
         </w:tc>
         <w:tc>
           <w:tcPr>
             <w:tcW w:w="1683" w:type="dxa"/>
           </w:tcPr>
-          <w:p/>
+          <w:p>
+            <w:r>
+              <w:rPr>
+                <w:rFonts w:ascii="Menlo" w:hAnsi="Menlo" w:cs="Menlo"/>
+                <w:color w:val="333333"/>
+                <w:sz w:val="18"/>
+                <w:szCs w:val="18"/>
+              </w:rPr>
+              <w:t>0.8366501666835033</w:t>
+            </w:r>
+          </w:p>
         </w:tc>
         <w:tc>
           <w:tcPr>
             <w:tcW w:w="1514" w:type="dxa"/>
           </w:tcPr>
-          <w:p/>
+          <w:p>
+            <w:r>
+              <w:rPr>
+                <w:rFonts w:ascii="Menlo" w:hAnsi="Menlo" w:cs="Menlo"/>
+                <w:color w:val="333333"/>
+                <w:sz w:val="18"/>
+                <w:szCs w:val="18"/>
+              </w:rPr>
+              <w:t>0.8214246272777471</w:t>
+            </w:r>
+          </w:p>
         </w:tc>
         <w:tc>
           <w:tcPr>
             <w:tcW w:w="1408" w:type="dxa"/>
           </w:tcPr>
-          <w:p/>
+          <w:p>
+            <w:r>
+              <w:rPr>
+                <w:rFonts w:ascii="Menlo" w:hAnsi="Menlo" w:cs="Menlo"/>
+                <w:color w:val="333333"/>
+                <w:sz w:val="18"/>
+                <w:szCs w:val="18"/>
+              </w:rPr>
+              <w:t>0.4959281437125749</w:t>
+            </w:r>
+          </w:p>
         </w:tc>
       </w:tr>
       <w:tr>
@@ -267,31 +317,81 @@
           <w:tcPr>
             <w:tcW w:w="1652" w:type="dxa"/>
           </w:tcPr>
-          <w:p/>
+          <w:p>
+            <w:r>
+              <w:rPr>
+                <w:rFonts w:ascii="Menlo" w:hAnsi="Menlo" w:cs="Menlo"/>
+                <w:color w:val="333333"/>
+                <w:sz w:val="18"/>
+                <w:szCs w:val="18"/>
+              </w:rPr>
+              <w:t>0.7250375195580675</w:t>
+            </w:r>
+          </w:p>
         </w:tc>
         <w:tc>
           <w:tcPr>
             <w:tcW w:w="1685" w:type="dxa"/>
           </w:tcPr>
-          <w:p/>
+          <w:p>
+            <w:r>
+              <w:rPr>
+                <w:rFonts w:ascii="Menlo" w:hAnsi="Menlo" w:cs="Menlo"/>
+                <w:color w:val="333333"/>
+                <w:sz w:val="18"/>
+                <w:szCs w:val="18"/>
+              </w:rPr>
+              <w:t>0.7437658653128266</w:t>
+            </w:r>
+          </w:p>
         </w:tc>
         <w:tc>
           <w:tcPr>
             <w:tcW w:w="1683" w:type="dxa"/>
           </w:tcPr>
-          <w:p/>
+          <w:p>
+            <w:r>
+              <w:rPr>
+                <w:rFonts w:ascii="Menlo" w:hAnsi="Menlo" w:cs="Menlo"/>
+                <w:color w:val="333333"/>
+                <w:sz w:val="18"/>
+                <w:szCs w:val="18"/>
+              </w:rPr>
+              <w:t>0.6915196864421878</w:t>
+            </w:r>
+          </w:p>
         </w:tc>
         <w:tc>
           <w:tcPr>
             <w:tcW w:w="1514" w:type="dxa"/>
           </w:tcPr>
-          <w:p/>
+          <w:p>
+            <w:r>
+              <w:rPr>
+                <w:rFonts w:ascii="Menlo" w:hAnsi="Menlo" w:cs="Menlo"/>
+                <w:color w:val="333333"/>
+                <w:sz w:val="18"/>
+                <w:szCs w:val="18"/>
+              </w:rPr>
+              <w:t>0.8118548299467565</w:t>
+            </w:r>
+          </w:p>
         </w:tc>
         <w:tc>
           <w:tcPr>
             <w:tcW w:w="1408" w:type="dxa"/>
           </w:tcPr>
-          <w:p/>
+          <w:p>
+            <w:r>
+              <w:rPr>
+                <w:rFonts w:ascii="Menlo" w:hAnsi="Menlo" w:cs="Menlo"/>
+                <w:color w:val="333333"/>
+                <w:sz w:val="18"/>
+                <w:szCs w:val="18"/>
+              </w:rPr>
+              <w:t>0.6012702346836031</w:t>
+            </w:r>
+          </w:p>
         </w:tc>
       </w:tr>
       <w:tr>
@@ -381,6 +481,55 @@
       </w:r>
       <w:r>
         <w:t xml:space="preserve">, we can optimize a decision tree ourselves: </w:t>
+      </w:r>
+    </w:p>
+    <w:p>
+      <w:r>
+        <w:rPr>
+          <w:noProof/>
+        </w:rPr>
+        <w:lastRenderedPageBreak/>
+        <w:drawing>
+          <wp:inline distT="0" distB="0" distL="0" distR="0" wp14:anchorId="3E557CDE" wp14:editId="3A52EA04">
+            <wp:extent cx="3977640" cy="2983230"/>
+            <wp:effectExtent l="0" t="0" r="0" b="1270"/>
+            <wp:docPr id="1015719328" name="Picture 1" descr="A diagram of a number of samples&#10;&#10;Description automatically generated"/>
+            <wp:cNvGraphicFramePr>
+              <a:graphicFrameLocks xmlns:a="http://schemas.openxmlformats.org/drawingml/2006/main" noChangeAspect="1"/>
+            </wp:cNvGraphicFramePr>
+            <a:graphic xmlns:a="http://schemas.openxmlformats.org/drawingml/2006/main">
+              <a:graphicData uri="http://schemas.openxmlformats.org/drawingml/2006/picture">
+                <pic:pic xmlns:pic="http://schemas.openxmlformats.org/drawingml/2006/picture">
+                  <pic:nvPicPr>
+                    <pic:cNvPr id="1015719328" name="Picture 1" descr="A diagram of a number of samples&#10;&#10;Description automatically generated"/>
+                    <pic:cNvPicPr/>
+                  </pic:nvPicPr>
+                  <pic:blipFill>
+                    <a:blip r:embed="rId5" cstate="print">
+                      <a:extLst>
+                        <a:ext uri="{28A0092B-C50C-407E-A947-70E740481C1C}">
+                          <a14:useLocalDpi xmlns:a14="http://schemas.microsoft.com/office/drawing/2010/main" val="0"/>
+                        </a:ext>
+                      </a:extLst>
+                    </a:blip>
+                    <a:stretch>
+                      <a:fillRect/>
+                    </a:stretch>
+                  </pic:blipFill>
+                  <pic:spPr>
+                    <a:xfrm>
+                      <a:off x="0" y="0"/>
+                      <a:ext cx="3977640" cy="2983230"/>
+                    </a:xfrm>
+                    <a:prstGeom prst="rect">
+                      <a:avLst/>
+                    </a:prstGeom>
+                  </pic:spPr>
+                </pic:pic>
+              </a:graphicData>
+            </a:graphic>
+          </wp:inline>
+        </w:drawing>
       </w:r>
     </w:p>
     <w:p/>

</xml_diff>